<commit_message>
comple survey Digital library
</commit_message>
<xml_diff>
--- a/Work&Plan/tien.docx
+++ b/Work&Plan/tien.docx
@@ -699,34 +699,29 @@
         </w:rPr>
         <w:t xml:space="preserve"> ACM, khung phân loại dạng cây và được định nghĩa và bổ xung bởi người dùng . Khi một bài báo đưa lên thư viện số </w:t>
       </w:r>
-    </w:p>
-    <w:p>
-      <w:pPr>
-        <w:rPr>
-          <w:rFonts w:ascii="Times New Roman" w:hAnsi="Times New Roman" w:cs="Times New Roman"/>
-          <w:sz w:val="26"/>
-          <w:szCs w:val="26"/>
-        </w:rPr>
-      </w:pPr>
-    </w:p>
-    <w:p>
-      <w:pPr>
-        <w:pStyle w:val="ListParagraph"/>
-        <w:numPr>
-          <w:ilvl w:val="0"/>
-          <w:numId w:val="4"/>
-        </w:numPr>
-        <w:rPr>
-          <w:rFonts w:ascii="Arial" w:hAnsi="Arial" w:cs="Arial"/>
-          <w:noProof/>
-        </w:rPr>
-      </w:pPr>
-      <w:r>
-        <w:rPr>
-          <w:rFonts w:ascii="Arial" w:hAnsi="Arial" w:cs="Arial"/>
-          <w:noProof/>
-        </w:rPr>
-        <w:t>Có tool hay chưa ? Dùng thuật toán gì ?</w:t>
+      <w:r>
+        <w:rPr>
+          <w:rFonts w:ascii="Times New Roman" w:hAnsi="Times New Roman" w:cs="Times New Roman"/>
+          <w:sz w:val="26"/>
+          <w:szCs w:val="26"/>
+        </w:rPr>
+        <w:t>người dùng sẽ dựa vào hướng dẫn của ACM để chọn đúng chủ đề cho bài được đăng lên.</w:t>
+      </w:r>
+      <w:r>
+        <w:rPr>
+          <w:rFonts w:ascii="Times New Roman" w:hAnsi="Times New Roman" w:cs="Times New Roman"/>
+          <w:sz w:val="26"/>
+          <w:szCs w:val="26"/>
+        </w:rPr>
+        <w:t xml:space="preserve"> Khi bài báo được submit lene trên trang ACM sẽ có một đội ngũ review bài của người đăng. </w:t>
+      </w:r>
+      <w:r>
+        <w:rPr>
+          <w:rFonts w:ascii="Times New Roman" w:hAnsi="Times New Roman" w:cs="Times New Roman"/>
+          <w:sz w:val="26"/>
+          <w:szCs w:val="26"/>
+        </w:rPr>
+        <w:t xml:space="preserve"> </w:t>
       </w:r>
     </w:p>
     <w:p>
@@ -745,21 +740,56 @@
           <w:sz w:val="26"/>
           <w:szCs w:val="26"/>
         </w:rPr>
+        <w:t>CCS classification tree</w:t>
+      </w:r>
+      <w:r>
+        <w:rPr>
+          <w:rFonts w:ascii="Times New Roman" w:hAnsi="Times New Roman" w:cs="Times New Roman"/>
+          <w:sz w:val="26"/>
+          <w:szCs w:val="26"/>
+        </w:rPr>
         <w:t xml:space="preserve"> </w:t>
       </w:r>
       <w:r>
         <w:rPr>
+          <w:rStyle w:val="FootnoteReference"/>
+          <w:rFonts w:ascii="Times New Roman" w:hAnsi="Times New Roman" w:cs="Times New Roman"/>
+          <w:sz w:val="26"/>
+          <w:szCs w:val="26"/>
+        </w:rPr>
+        <w:footnoteReference w:id="3"/>
+      </w:r>
+      <w:r>
+        <w:rPr>
+          <w:rFonts w:ascii="Times New Roman" w:hAnsi="Times New Roman" w:cs="Times New Roman"/>
+          <w:sz w:val="26"/>
+          <w:szCs w:val="26"/>
+        </w:rPr>
+        <w:t xml:space="preserve">. </w:t>
+      </w:r>
+    </w:p>
+    <w:p>
+      <w:pPr>
+        <w:rPr>
           <w:rFonts w:ascii="Times New Roman" w:hAnsi="Times New Roman" w:cs="Times New Roman"/>
           <w:b/>
-          <w:bCs/>
-          <w:sz w:val="26"/>
-          <w:szCs w:val="26"/>
-        </w:rPr>
-        <w:t>CCS classification tree</w:t>
-      </w:r>
-      <w:r>
-        <w:rPr>
-          <w:rFonts w:ascii="Times New Roman" w:hAnsi="Times New Roman" w:cs="Times New Roman"/>
+          <w:sz w:val="26"/>
+          <w:szCs w:val="26"/>
+        </w:rPr>
+      </w:pPr>
+      <w:r>
+        <w:rPr>
+          <w:rFonts w:ascii="Times New Roman" w:hAnsi="Times New Roman" w:cs="Times New Roman"/>
+          <w:b/>
+          <w:sz w:val="26"/>
+          <w:szCs w:val="26"/>
+        </w:rPr>
+        <w:t>CiteSeer</w:t>
+      </w:r>
+      <w:r>
+        <w:rPr>
+          <w:rFonts w:ascii="Times New Roman" w:hAnsi="Times New Roman" w:cs="Times New Roman"/>
+          <w:b/>
           <w:sz w:val="26"/>
           <w:szCs w:val="26"/>
         </w:rPr>
@@ -769,29 +799,12 @@
         <w:rPr>
           <w:rStyle w:val="FootnoteReference"/>
           <w:rFonts w:ascii="Times New Roman" w:hAnsi="Times New Roman" w:cs="Times New Roman"/>
-          <w:sz w:val="26"/>
-          <w:szCs w:val="26"/>
-        </w:rPr>
-        <w:footnoteReference w:id="3"/>
-      </w:r>
-      <w:r>
-        <w:rPr>
-          <w:rFonts w:ascii="Times New Roman" w:hAnsi="Times New Roman" w:cs="Times New Roman"/>
-          <w:sz w:val="26"/>
-          <w:szCs w:val="26"/>
-        </w:rPr>
-        <w:t xml:space="preserve">. </w:t>
-      </w:r>
-    </w:p>
-    <w:p>
-      <w:pPr>
-        <w:rPr>
-          <w:rFonts w:ascii="Times New Roman" w:hAnsi="Times New Roman" w:cs="Times New Roman"/>
           <w:b/>
           <w:sz w:val="26"/>
           <w:szCs w:val="26"/>
         </w:rPr>
-      </w:pPr>
+        <w:footnoteReference w:id="4"/>
+      </w:r>
       <w:r>
         <w:rPr>
           <w:rFonts w:ascii="Times New Roman" w:hAnsi="Times New Roman" w:cs="Times New Roman"/>
@@ -799,110 +812,132 @@
           <w:sz w:val="26"/>
           <w:szCs w:val="26"/>
         </w:rPr>
-        <w:t>CiteSeer</w:t>
-      </w:r>
-      <w:r>
-        <w:rPr>
-          <w:rFonts w:ascii="Times New Roman" w:hAnsi="Times New Roman" w:cs="Times New Roman"/>
-          <w:b/>
-          <w:sz w:val="26"/>
-          <w:szCs w:val="26"/>
-        </w:rPr>
         <w:t xml:space="preserve"> </w:t>
       </w:r>
-      <w:r>
-        <w:rPr>
-          <w:rStyle w:val="FootnoteReference"/>
-          <w:rFonts w:ascii="Times New Roman" w:hAnsi="Times New Roman" w:cs="Times New Roman"/>
-          <w:b/>
-          <w:sz w:val="26"/>
-          <w:szCs w:val="26"/>
-        </w:rPr>
-        <w:footnoteReference w:id="4"/>
-      </w:r>
-      <w:r>
-        <w:rPr>
-          <w:rFonts w:ascii="Times New Roman" w:hAnsi="Times New Roman" w:cs="Times New Roman"/>
-          <w:b/>
+    </w:p>
+    <w:p>
+      <w:pPr>
+        <w:ind w:firstLine="720"/>
+        <w:rPr>
+          <w:rFonts w:ascii="Times New Roman" w:hAnsi="Times New Roman" w:cs="Times New Roman"/>
+          <w:sz w:val="26"/>
+          <w:szCs w:val="26"/>
+        </w:rPr>
+      </w:pPr>
+      <w:r>
+        <w:rPr>
+          <w:rFonts w:ascii="Times New Roman" w:hAnsi="Times New Roman" w:cs="Times New Roman"/>
+          <w:sz w:val="26"/>
+          <w:szCs w:val="26"/>
+        </w:rPr>
+        <w:lastRenderedPageBreak/>
+        <w:t>Là một thư viện số mà tài liệu được thư viện cung cấp chủ yếu là về lĩnh vực</w:t>
+      </w:r>
+      <w:r>
+        <w:rPr>
+          <w:rFonts w:ascii="Times New Roman" w:hAnsi="Times New Roman" w:cs="Times New Roman"/>
+          <w:sz w:val="26"/>
+          <w:szCs w:val="26"/>
+        </w:rPr>
+        <w:t xml:space="preserve"> máy tính</w:t>
+      </w:r>
+      <w:r>
+        <w:rPr>
+          <w:rFonts w:ascii="Times New Roman" w:hAnsi="Times New Roman" w:cs="Times New Roman"/>
+          <w:sz w:val="26"/>
+          <w:szCs w:val="26"/>
+        </w:rPr>
+        <w:t>.</w:t>
+      </w:r>
+      <w:r>
+        <w:rPr>
+          <w:rFonts w:ascii="Times New Roman" w:hAnsi="Times New Roman" w:cs="Times New Roman"/>
+          <w:sz w:val="26"/>
+          <w:szCs w:val="26"/>
+        </w:rPr>
+        <w:t xml:space="preserve"> Thư viện số này </w:t>
+      </w:r>
+      <w:r>
+        <w:rPr>
+          <w:rFonts w:ascii="Times New Roman" w:hAnsi="Times New Roman" w:cs="Times New Roman"/>
+          <w:sz w:val="26"/>
+          <w:szCs w:val="26"/>
+        </w:rPr>
+        <w:t xml:space="preserve">dùng hệ thống </w:t>
+      </w:r>
+      <w:r>
+        <w:t>Autonomous Citation Indexing (ACI) đ</w:t>
+      </w:r>
+      <w:r>
+        <w:rPr>
+          <w:rFonts w:ascii="Arial" w:hAnsi="Arial" w:cs="Arial"/>
+        </w:rPr>
+        <w:t>ể đánh chỉ muc và tím kiếm tài liệu</w:t>
+      </w:r>
+      <w:r>
+        <w:rPr>
+          <w:rFonts w:ascii="Arial" w:hAnsi="Arial" w:cs="Arial"/>
+        </w:rPr>
+        <w:t xml:space="preserve"> từ đó tạo cơ sở để người dùng có thể tìm kiếm được các bài báo</w:t>
+      </w:r>
+      <w:r>
+        <w:t>.</w:t>
+      </w:r>
+      <w:r>
+        <w:t xml:space="preserve"> Khi ng</w:t>
+      </w:r>
+      <w:r>
+        <w:rPr>
+          <w:rFonts w:ascii="Arial" w:hAnsi="Arial" w:cs="Arial"/>
+          <w:lang w:val="vi-VN"/>
+        </w:rPr>
+        <w:t>ườ</w:t>
+      </w:r>
+      <w:r>
+        <w:rPr>
+          <w:rFonts w:ascii="Arial" w:hAnsi="Arial" w:cs="Arial"/>
+        </w:rPr>
+        <w:t xml:space="preserve"> dùng tra cứu thông tin về một bài báo thì hệ thống sẽ trả về các thông tin sau: </w:t>
+      </w:r>
+      <w:r>
+        <w:rPr>
+          <w:rFonts w:ascii="Times New Roman" w:hAnsi="Times New Roman" w:cs="Times New Roman"/>
+          <w:sz w:val="26"/>
+          <w:szCs w:val="26"/>
+        </w:rPr>
+        <w:t>Link download,</w:t>
+      </w:r>
+      <w:r>
+        <w:rPr>
+          <w:rFonts w:ascii="Times New Roman" w:hAnsi="Times New Roman" w:cs="Times New Roman"/>
           <w:sz w:val="26"/>
           <w:szCs w:val="26"/>
         </w:rPr>
         <w:t xml:space="preserve"> </w:t>
       </w:r>
-    </w:p>
-    <w:p>
-      <w:pPr>
-        <w:rPr>
-          <w:rFonts w:ascii="Times New Roman" w:hAnsi="Times New Roman" w:cs="Times New Roman"/>
-          <w:sz w:val="26"/>
-          <w:szCs w:val="26"/>
-        </w:rPr>
-      </w:pPr>
-      <w:r>
-        <w:rPr>
-          <w:rFonts w:ascii="Times New Roman" w:hAnsi="Times New Roman" w:cs="Times New Roman"/>
-          <w:sz w:val="26"/>
-          <w:szCs w:val="26"/>
-        </w:rPr>
-        <w:lastRenderedPageBreak/>
-        <w:t xml:space="preserve">Là một hệ thống thư viện số, hệ thống này cho phép người dùng tìm kiếm các bài báo khoa học theo </w:t>
-      </w:r>
-      <w:r>
-        <w:rPr>
-          <w:rFonts w:ascii="Times New Roman" w:hAnsi="Times New Roman" w:cs="Times New Roman"/>
-          <w:sz w:val="26"/>
-          <w:szCs w:val="26"/>
-        </w:rPr>
-        <w:t>các từ khóa bao gồ</w:t>
-      </w:r>
-      <w:r>
-        <w:rPr>
-          <w:rFonts w:ascii="Times New Roman" w:hAnsi="Times New Roman" w:cs="Times New Roman"/>
-          <w:sz w:val="26"/>
-          <w:szCs w:val="26"/>
-        </w:rPr>
-        <w:t>m</w:t>
-      </w:r>
-      <w:r>
-        <w:rPr>
-          <w:rFonts w:ascii="Times New Roman" w:hAnsi="Times New Roman" w:cs="Times New Roman"/>
-          <w:sz w:val="26"/>
-          <w:szCs w:val="26"/>
-        </w:rPr>
-        <w:t>: tên tác giả, và các thông tin liên quan đến bài báo .</w:t>
-      </w:r>
-    </w:p>
-    <w:p>
-      <w:pPr>
-        <w:rPr>
-          <w:rFonts w:ascii="Times New Roman" w:hAnsi="Times New Roman" w:cs="Times New Roman"/>
-          <w:sz w:val="26"/>
-          <w:szCs w:val="26"/>
-        </w:rPr>
-      </w:pPr>
-      <w:r>
-        <w:rPr>
-          <w:rFonts w:ascii="Times New Roman" w:hAnsi="Times New Roman" w:cs="Times New Roman"/>
-          <w:sz w:val="26"/>
-          <w:szCs w:val="26"/>
-        </w:rPr>
-        <w:t>Kết quả trả về hệ thống là bài báo bao gồ</w:t>
-      </w:r>
-      <w:r>
-        <w:rPr>
-          <w:rFonts w:ascii="Times New Roman" w:hAnsi="Times New Roman" w:cs="Times New Roman"/>
-          <w:sz w:val="26"/>
-          <w:szCs w:val="26"/>
-        </w:rPr>
-        <w:t>m</w:t>
-      </w:r>
-      <w:r>
-        <w:rPr>
-          <w:rFonts w:ascii="Times New Roman" w:hAnsi="Times New Roman" w:cs="Times New Roman"/>
-          <w:sz w:val="26"/>
-          <w:szCs w:val="26"/>
-        </w:rPr>
-        <w:t>: Link download,</w:t>
+      <w:r>
+        <w:rPr>
+          <w:rFonts w:ascii="Times New Roman" w:hAnsi="Times New Roman" w:cs="Times New Roman"/>
+          <w:sz w:val="26"/>
+          <w:szCs w:val="26"/>
+        </w:rPr>
+        <w:t>các thông tin metadata (</w:t>
+      </w:r>
+      <w:r>
+        <w:rPr>
+          <w:rFonts w:ascii="Times New Roman" w:hAnsi="Times New Roman" w:cs="Times New Roman"/>
+          <w:sz w:val="26"/>
+          <w:szCs w:val="26"/>
+        </w:rPr>
+        <w:t>abtract, title, year)</w:t>
+      </w:r>
+      <w:r>
+        <w:rPr>
+          <w:rFonts w:ascii="Times New Roman" w:hAnsi="Times New Roman" w:cs="Times New Roman"/>
+          <w:sz w:val="26"/>
+          <w:szCs w:val="26"/>
+        </w:rPr>
+        <w:t>.</w:t>
       </w:r>
       <w:r>
         <w:rPr>
@@ -918,92 +953,7 @@
           <w:sz w:val="26"/>
           <w:szCs w:val="26"/>
         </w:rPr>
-        <w:t>các thông tin metadata (</w:t>
-      </w:r>
-      <w:r>
-        <w:rPr>
-          <w:rFonts w:ascii="Times New Roman" w:hAnsi="Times New Roman" w:cs="Times New Roman"/>
-          <w:sz w:val="26"/>
-          <w:szCs w:val="26"/>
-        </w:rPr>
-        <w:t xml:space="preserve">abtract, title, year, </w:t>
-      </w:r>
-      <w:r>
-        <w:rPr>
-          <w:rFonts w:ascii="Times New Roman" w:hAnsi="Times New Roman" w:cs="Times New Roman"/>
-          <w:sz w:val="26"/>
-          <w:szCs w:val="26"/>
-        </w:rPr>
-        <w:t xml:space="preserve">) </w:t>
-      </w:r>
-      <w:r>
-        <w:rPr>
-          <w:rFonts w:ascii="Times New Roman" w:hAnsi="Times New Roman" w:cs="Times New Roman"/>
-          <w:sz w:val="26"/>
-          <w:szCs w:val="26"/>
-        </w:rPr>
-        <w:t>.</w:t>
-      </w:r>
-      <w:r>
-        <w:rPr>
-          <w:rFonts w:ascii="Times New Roman" w:hAnsi="Times New Roman" w:cs="Times New Roman"/>
-          <w:sz w:val="26"/>
-          <w:szCs w:val="26"/>
-        </w:rPr>
         <w:t xml:space="preserve"> </w:t>
-      </w:r>
-    </w:p>
-    <w:p>
-      <w:pPr>
-        <w:rPr>
-          <w:rFonts w:ascii="Times New Roman" w:hAnsi="Times New Roman" w:cs="Times New Roman"/>
-          <w:sz w:val="26"/>
-          <w:szCs w:val="26"/>
-        </w:rPr>
-      </w:pPr>
-    </w:p>
-    <w:p>
-      <w:pPr>
-        <w:pStyle w:val="ListParagraph"/>
-        <w:numPr>
-          <w:ilvl w:val="0"/>
-          <w:numId w:val="4"/>
-        </w:numPr>
-        <w:rPr>
-          <w:rFonts w:ascii="Times New Roman" w:hAnsi="Times New Roman" w:cs="Times New Roman"/>
-          <w:sz w:val="26"/>
-          <w:szCs w:val="26"/>
-        </w:rPr>
-      </w:pPr>
-      <w:r>
-        <w:rPr>
-          <w:rFonts w:ascii="Times New Roman" w:hAnsi="Times New Roman" w:cs="Times New Roman"/>
-          <w:sz w:val="26"/>
-          <w:szCs w:val="26"/>
-        </w:rPr>
-        <w:t>Lưu gì ?</w:t>
-      </w:r>
-    </w:p>
-    <w:p>
-      <w:pPr>
-        <w:pStyle w:val="ListParagraph"/>
-        <w:numPr>
-          <w:ilvl w:val="0"/>
-          <w:numId w:val="4"/>
-        </w:numPr>
-        <w:rPr>
-          <w:rFonts w:ascii="Times New Roman" w:hAnsi="Times New Roman" w:cs="Times New Roman"/>
-          <w:sz w:val="26"/>
-          <w:szCs w:val="26"/>
-        </w:rPr>
-      </w:pPr>
-      <w:r>
-        <w:rPr>
-          <w:rFonts w:ascii="Times New Roman" w:hAnsi="Times New Roman" w:cs="Times New Roman"/>
-          <w:sz w:val="26"/>
-          <w:szCs w:val="26"/>
-        </w:rPr>
-        <w:t>Đè lên xem có lọc exit</w:t>
       </w:r>
     </w:p>
     <w:sectPr>

</xml_diff>

<commit_message>
infomation about dblp database
</commit_message>
<xml_diff>
--- a/Work&Plan/tien.docx
+++ b/Work&Plan/tien.docx
@@ -866,7 +866,13 @@
         <w:t xml:space="preserve">dùng hệ thống </w:t>
       </w:r>
       <w:r>
-        <w:t>Autonomous Citation Indexing (ACI) đ</w:t>
+        <w:rPr>
+          <w:sz w:val="26"/>
+        </w:rPr>
+        <w:t xml:space="preserve">Autonomous Citation Indexing (ACI) </w:t>
+      </w:r>
+      <w:r>
+        <w:t>đ</w:t>
       </w:r>
       <w:r>
         <w:rPr>
@@ -955,6 +961,298 @@
         </w:rPr>
         <w:t xml:space="preserve"> </w:t>
       </w:r>
+    </w:p>
+    <w:p>
+      <w:pPr>
+        <w:ind w:firstLine="720"/>
+        <w:rPr>
+          <w:rFonts w:ascii="Times New Roman" w:hAnsi="Times New Roman" w:cs="Times New Roman"/>
+          <w:sz w:val="26"/>
+          <w:szCs w:val="26"/>
+        </w:rPr>
+      </w:pPr>
+    </w:p>
+    <w:p>
+      <w:pPr>
+        <w:ind w:firstLine="720"/>
+        <w:rPr>
+          <w:rFonts w:ascii="Times New Roman" w:hAnsi="Times New Roman" w:cs="Times New Roman"/>
+          <w:sz w:val="26"/>
+          <w:szCs w:val="26"/>
+        </w:rPr>
+      </w:pPr>
+      <w:r>
+        <w:rPr>
+          <w:rFonts w:ascii="Times New Roman" w:hAnsi="Times New Roman" w:cs="Times New Roman"/>
+          <w:sz w:val="26"/>
+          <w:szCs w:val="26"/>
+        </w:rPr>
+        <w:t>======================24/8=========================</w:t>
+      </w:r>
+    </w:p>
+    <w:p>
+      <w:pPr>
+        <w:pStyle w:val="Heading1"/>
+        <w:rPr>
+          <w:rFonts w:eastAsiaTheme="minorEastAsia"/>
+          <w:b w:val="0"/>
+          <w:bCs w:val="0"/>
+          <w:kern w:val="0"/>
+          <w:sz w:val="26"/>
+          <w:szCs w:val="26"/>
+        </w:rPr>
+      </w:pPr>
+      <w:r>
+        <w:rPr>
+          <w:rFonts w:eastAsiaTheme="minorEastAsia"/>
+          <w:b w:val="0"/>
+          <w:bCs w:val="0"/>
+          <w:kern w:val="0"/>
+          <w:sz w:val="26"/>
+          <w:szCs w:val="26"/>
+        </w:rPr>
+        <w:t xml:space="preserve">Tìm hiểu về DBLP </w:t>
+      </w:r>
+      <w:r>
+        <w:rPr>
+          <w:rFonts w:eastAsiaTheme="minorEastAsia"/>
+          <w:b w:val="0"/>
+          <w:bCs w:val="0"/>
+          <w:kern w:val="0"/>
+          <w:sz w:val="26"/>
+          <w:szCs w:val="26"/>
+        </w:rPr>
+        <w:t xml:space="preserve">(Digital Bibliography &amp; Library Project) </w:t>
+      </w:r>
+      <w:r>
+        <w:rPr>
+          <w:rFonts w:eastAsiaTheme="minorEastAsia"/>
+          <w:b w:val="0"/>
+          <w:bCs w:val="0"/>
+          <w:kern w:val="0"/>
+          <w:sz w:val="26"/>
+          <w:szCs w:val="26"/>
+        </w:rPr>
+        <w:t xml:space="preserve">: </w:t>
+      </w:r>
+    </w:p>
+    <w:p>
+      <w:pPr>
+        <w:pStyle w:val="Heading1"/>
+        <w:ind w:firstLine="720"/>
+        <w:rPr>
+          <w:rFonts w:eastAsiaTheme="minorEastAsia"/>
+          <w:b w:val="0"/>
+          <w:bCs w:val="0"/>
+          <w:kern w:val="0"/>
+          <w:sz w:val="26"/>
+          <w:szCs w:val="26"/>
+        </w:rPr>
+      </w:pPr>
+      <w:r>
+        <w:rPr>
+          <w:rFonts w:eastAsiaTheme="minorEastAsia"/>
+          <w:b w:val="0"/>
+          <w:bCs w:val="0"/>
+          <w:kern w:val="0"/>
+          <w:sz w:val="26"/>
+          <w:szCs w:val="26"/>
+        </w:rPr>
+        <w:t>Là một</w:t>
+      </w:r>
+      <w:r>
+        <w:rPr>
+          <w:rFonts w:eastAsiaTheme="minorEastAsia"/>
+          <w:b w:val="0"/>
+          <w:bCs w:val="0"/>
+          <w:kern w:val="0"/>
+          <w:sz w:val="26"/>
+          <w:szCs w:val="26"/>
+        </w:rPr>
+        <w:t xml:space="preserve"> website chứa</w:t>
+      </w:r>
+      <w:r>
+        <w:rPr>
+          <w:rFonts w:eastAsiaTheme="minorEastAsia"/>
+          <w:b w:val="0"/>
+          <w:bCs w:val="0"/>
+          <w:kern w:val="0"/>
+          <w:sz w:val="26"/>
+          <w:szCs w:val="26"/>
+        </w:rPr>
+        <w:t xml:space="preserve"> thư mục các bài báo khoa học</w:t>
+      </w:r>
+      <w:r>
+        <w:rPr>
+          <w:rFonts w:eastAsiaTheme="minorEastAsia"/>
+          <w:b w:val="0"/>
+          <w:bCs w:val="0"/>
+          <w:kern w:val="0"/>
+          <w:sz w:val="26"/>
+          <w:szCs w:val="26"/>
+        </w:rPr>
+        <w:t xml:space="preserve"> phát triển bởi trường đại học </w:t>
+      </w:r>
+      <w:hyperlink r:id="rId23" w:tooltip="University of Trier" w:history="1">
+        <w:r>
+          <w:rPr>
+            <w:rFonts w:eastAsiaTheme="minorEastAsia"/>
+            <w:b w:val="0"/>
+            <w:bCs w:val="0"/>
+            <w:kern w:val="0"/>
+            <w:sz w:val="26"/>
+            <w:szCs w:val="26"/>
+          </w:rPr>
+          <w:t>Universität Trier</w:t>
+        </w:r>
+      </w:hyperlink>
+      <w:r>
+        <w:rPr>
+          <w:rFonts w:eastAsiaTheme="minorEastAsia"/>
+          <w:b w:val="0"/>
+          <w:bCs w:val="0"/>
+          <w:kern w:val="0"/>
+          <w:sz w:val="26"/>
+          <w:szCs w:val="26"/>
+        </w:rPr>
+        <w:t xml:space="preserve"> của</w:t>
+      </w:r>
+      <w:r>
+        <w:rPr>
+          <w:rFonts w:eastAsiaTheme="minorEastAsia"/>
+          <w:b w:val="0"/>
+          <w:bCs w:val="0"/>
+          <w:kern w:val="0"/>
+          <w:sz w:val="26"/>
+          <w:szCs w:val="26"/>
+        </w:rPr>
+        <w:t xml:space="preserve"> </w:t>
+      </w:r>
+      <w:hyperlink r:id="rId24" w:tooltip="Germany" w:history="1">
+        <w:r>
+          <w:rPr>
+            <w:rFonts w:eastAsiaTheme="minorEastAsia"/>
+            <w:b w:val="0"/>
+            <w:bCs w:val="0"/>
+            <w:kern w:val="0"/>
+            <w:sz w:val="26"/>
+            <w:szCs w:val="26"/>
+          </w:rPr>
+          <w:t>Germany</w:t>
+        </w:r>
+      </w:hyperlink>
+      <w:r>
+        <w:rPr>
+          <w:rFonts w:eastAsiaTheme="minorEastAsia"/>
+          <w:b w:val="0"/>
+          <w:bCs w:val="0"/>
+          <w:kern w:val="0"/>
+          <w:sz w:val="26"/>
+          <w:szCs w:val="26"/>
+        </w:rPr>
+        <w:t>.</w:t>
+      </w:r>
+      <w:r>
+        <w:rPr>
+          <w:rFonts w:eastAsiaTheme="minorEastAsia"/>
+          <w:b w:val="0"/>
+          <w:bCs w:val="0"/>
+          <w:kern w:val="0"/>
+          <w:sz w:val="26"/>
+          <w:szCs w:val="26"/>
+        </w:rPr>
+        <w:t xml:space="preserve"> </w:t>
+      </w:r>
+      <w:r>
+        <w:rPr>
+          <w:rFonts w:eastAsiaTheme="minorEastAsia"/>
+          <w:b w:val="0"/>
+          <w:bCs w:val="0"/>
+          <w:kern w:val="0"/>
+          <w:sz w:val="26"/>
+          <w:szCs w:val="26"/>
+        </w:rPr>
+        <w:t xml:space="preserve">Ban đầu trang web chỉ tập trung vào cung cấp các thông tin về lĩnh vực </w:t>
+      </w:r>
+      <w:r>
+        <w:rPr>
+          <w:rFonts w:eastAsiaTheme="minorEastAsia"/>
+          <w:b w:val="0"/>
+          <w:bCs w:val="0"/>
+          <w:kern w:val="0"/>
+          <w:sz w:val="26"/>
+          <w:szCs w:val="26"/>
+        </w:rPr>
+        <w:t xml:space="preserve">DataBase systems </w:t>
+      </w:r>
+      <w:r>
+        <w:rPr>
+          <w:rFonts w:eastAsiaTheme="minorEastAsia"/>
+          <w:b w:val="0"/>
+          <w:bCs w:val="0"/>
+          <w:kern w:val="0"/>
+          <w:sz w:val="26"/>
+          <w:szCs w:val="26"/>
+        </w:rPr>
+        <w:t>và</w:t>
+      </w:r>
+      <w:r>
+        <w:rPr>
+          <w:rFonts w:eastAsiaTheme="minorEastAsia"/>
+          <w:b w:val="0"/>
+          <w:bCs w:val="0"/>
+          <w:kern w:val="0"/>
+          <w:sz w:val="26"/>
+          <w:szCs w:val="26"/>
+        </w:rPr>
+        <w:t xml:space="preserve"> Logic Programming</w:t>
+      </w:r>
+      <w:r>
+        <w:rPr>
+          <w:rFonts w:eastAsiaTheme="minorEastAsia"/>
+          <w:b w:val="0"/>
+          <w:bCs w:val="0"/>
+          <w:kern w:val="0"/>
+          <w:sz w:val="26"/>
+          <w:szCs w:val="26"/>
+        </w:rPr>
+        <w:t>, sau đó hệ thống được mở rộng sang các mục khác trong khoa học máy tính</w:t>
+      </w:r>
+      <w:r>
+        <w:rPr>
+          <w:rFonts w:eastAsiaTheme="minorEastAsia"/>
+          <w:b w:val="0"/>
+          <w:bCs w:val="0"/>
+          <w:kern w:val="0"/>
+          <w:sz w:val="26"/>
+          <w:szCs w:val="26"/>
+        </w:rPr>
+        <w:t xml:space="preserve">. </w:t>
+      </w:r>
+      <w:r>
+        <w:rPr>
+          <w:rFonts w:eastAsiaTheme="minorEastAsia"/>
+          <w:b w:val="0"/>
+          <w:bCs w:val="0"/>
+          <w:kern w:val="0"/>
+          <w:sz w:val="26"/>
+          <w:szCs w:val="26"/>
+        </w:rPr>
+        <w:t xml:space="preserve">Tính đến tháng 1/2010 DBLP chứa 1,3 triệu bài báo trong lĩnh vực khoa học máy tính được thu thập từ các thư viện số, các hội nghị và các tạp chí. </w:t>
+      </w:r>
+    </w:p>
+    <w:p>
+      <w:pPr>
+        <w:pStyle w:val="Heading1"/>
+        <w:rPr>
+          <w:rFonts w:eastAsiaTheme="minorEastAsia"/>
+          <w:b w:val="0"/>
+          <w:bCs w:val="0"/>
+          <w:kern w:val="0"/>
+          <w:sz w:val="26"/>
+          <w:szCs w:val="26"/>
+        </w:rPr>
+      </w:pPr>
     </w:p>
     <w:sectPr>
       <w:pgSz w:w="12240" w:h="15840"/>

</xml_diff>

<commit_message>
Chinh sưa dẫn nhập , add khảo sát scient, chỉnh sửa thêm phần trong tài liệu tham khỏa
</commit_message>
<xml_diff>
--- a/Work&Plan/tien.docx
+++ b/Work&Plan/tien.docx
@@ -2461,9 +2461,39 @@
           <w:sz w:val="26"/>
           <w:szCs w:val="26"/>
         </w:rPr>
-        <w:t>Khảo sát thư viện số : ScienceDriect :</w:t>
-      </w:r>
-    </w:p>
+        <w:t xml:space="preserve">Khảo sát thư viện số : </w:t>
+      </w:r>
+      <w:bookmarkStart w:id="16" w:name="OLE_LINK5"/>
+      <w:bookmarkStart w:id="17" w:name="OLE_LINK6"/>
+      <w:bookmarkStart w:id="18" w:name="OLE_LINK11"/>
+      <w:r>
+        <w:rPr>
+          <w:rFonts w:eastAsiaTheme="minorEastAsia"/>
+          <w:b w:val="0"/>
+          <w:bCs w:val="0"/>
+          <w:kern w:val="0"/>
+          <w:sz w:val="26"/>
+          <w:szCs w:val="26"/>
+        </w:rPr>
+        <w:t xml:space="preserve">ScienceDriect </w:t>
+      </w:r>
+      <w:bookmarkEnd w:id="16"/>
+      <w:bookmarkEnd w:id="17"/>
+      <w:bookmarkEnd w:id="18"/>
+      <w:r>
+        <w:rPr>
+          <w:rFonts w:eastAsiaTheme="minorEastAsia"/>
+          <w:b w:val="0"/>
+          <w:bCs w:val="0"/>
+          <w:kern w:val="0"/>
+          <w:sz w:val="26"/>
+          <w:szCs w:val="26"/>
+        </w:rPr>
+        <w:t>:</w:t>
+      </w:r>
+    </w:p>
+    <w:bookmarkStart w:id="19" w:name="OLE_LINK7"/>
+    <w:bookmarkStart w:id="20" w:name="OLE_LINK8"/>
     <w:p>
       <w:pPr>
         <w:pStyle w:val="Heading1"/>
@@ -2476,43 +2506,78 @@
           <w:szCs w:val="26"/>
         </w:rPr>
       </w:pPr>
-      <w:hyperlink r:id="rId35" w:history="1">
-        <w:r>
-          <w:rPr>
-            <w:rStyle w:val="Hyperlink"/>
-            <w:rFonts w:eastAsiaTheme="minorEastAsia"/>
-            <w:b w:val="0"/>
-            <w:bCs w:val="0"/>
-            <w:kern w:val="0"/>
-            <w:sz w:val="26"/>
-            <w:szCs w:val="26"/>
-          </w:rPr>
-          <w:t>http://www.sciencedirect.com</w:t>
-        </w:r>
-      </w:hyperlink>
-    </w:p>
+      <w:r>
+        <w:fldChar w:fldCharType="begin"/>
+      </w:r>
+      <w:r>
+        <w:instrText>HYPERLINK "http://www.sciencedirect.com"</w:instrText>
+      </w:r>
+      <w:r>
+        <w:fldChar w:fldCharType="separate"/>
+      </w:r>
+      <w:r>
+        <w:rPr>
+          <w:rStyle w:val="Hyperlink"/>
+          <w:rFonts w:eastAsiaTheme="minorEastAsia"/>
+          <w:b w:val="0"/>
+          <w:bCs w:val="0"/>
+          <w:kern w:val="0"/>
+          <w:sz w:val="26"/>
+          <w:szCs w:val="26"/>
+        </w:rPr>
+        <w:t>http://www.sciencedirect.com</w:t>
+      </w:r>
+      <w:r>
+        <w:fldChar w:fldCharType="end"/>
+      </w:r>
+    </w:p>
+    <w:bookmarkEnd w:id="19"/>
+    <w:bookmarkEnd w:id="20"/>
     <w:p>
       <w:pPr>
         <w:pStyle w:val="Heading1"/>
-        <w:rPr>
-          <w:rFonts w:eastAsiaTheme="minorEastAsia"/>
-          <w:b w:val="0"/>
-          <w:bCs w:val="0"/>
-          <w:kern w:val="0"/>
-          <w:sz w:val="26"/>
-          <w:szCs w:val="26"/>
-        </w:rPr>
-      </w:pPr>
-      <w:r>
-        <w:rPr>
-          <w:rFonts w:eastAsiaTheme="minorEastAsia"/>
-          <w:b w:val="0"/>
-          <w:bCs w:val="0"/>
-          <w:kern w:val="0"/>
-          <w:sz w:val="26"/>
-          <w:szCs w:val="26"/>
-        </w:rPr>
-        <w:t>Sciencedriect là một thư viện số cung cấp cho người dùng sách báo và tài liệu</w:t>
+        <w:ind w:firstLine="720"/>
+        <w:rPr>
+          <w:rFonts w:eastAsiaTheme="minorEastAsia"/>
+          <w:b w:val="0"/>
+          <w:bCs w:val="0"/>
+          <w:kern w:val="0"/>
+          <w:sz w:val="26"/>
+          <w:szCs w:val="26"/>
+        </w:rPr>
+      </w:pPr>
+      <w:r>
+        <w:rPr>
+          <w:rFonts w:eastAsiaTheme="minorEastAsia"/>
+          <w:b w:val="0"/>
+          <w:bCs w:val="0"/>
+          <w:kern w:val="0"/>
+          <w:sz w:val="26"/>
+          <w:szCs w:val="26"/>
+        </w:rPr>
+        <w:t>Sciencedriect là một thư viện số</w:t>
+      </w:r>
+      <w:r>
+        <w:rPr>
+          <w:rFonts w:eastAsiaTheme="minorEastAsia"/>
+          <w:b w:val="0"/>
+          <w:bCs w:val="0"/>
+          <w:kern w:val="0"/>
+          <w:sz w:val="26"/>
+          <w:szCs w:val="26"/>
+        </w:rPr>
+        <w:t xml:space="preserve"> có thu phí,</w:t>
+      </w:r>
+      <w:r>
+        <w:rPr>
+          <w:rFonts w:eastAsiaTheme="minorEastAsia"/>
+          <w:b w:val="0"/>
+          <w:bCs w:val="0"/>
+          <w:kern w:val="0"/>
+          <w:sz w:val="26"/>
+          <w:szCs w:val="26"/>
+        </w:rPr>
+        <w:t xml:space="preserve"> cung cấp cho người dùng sách báo và tài liệu</w:t>
       </w:r>
       <w:r>
         <w:rPr>
@@ -2569,7 +2634,33 @@
           <w:sz w:val="26"/>
           <w:szCs w:val="26"/>
         </w:rPr>
-        <w:t>Sciencedriect là một thư viện số có thu phí của người dùng,</w:t>
+        <w:t xml:space="preserve">Sciencedriect là một thư viện số </w:t>
+      </w:r>
+      <w:bookmarkStart w:id="21" w:name="OLE_LINK9"/>
+      <w:bookmarkStart w:id="22" w:name="OLE_LINK10"/>
+      <w:r>
+        <w:rPr>
+          <w:rFonts w:eastAsiaTheme="minorEastAsia"/>
+          <w:b w:val="0"/>
+          <w:bCs w:val="0"/>
+          <w:kern w:val="0"/>
+          <w:sz w:val="26"/>
+          <w:szCs w:val="26"/>
+        </w:rPr>
+        <w:t xml:space="preserve">có thu phí </w:t>
+      </w:r>
+      <w:bookmarkEnd w:id="21"/>
+      <w:bookmarkEnd w:id="22"/>
+      <w:r>
+        <w:rPr>
+          <w:rFonts w:eastAsiaTheme="minorEastAsia"/>
+          <w:b w:val="0"/>
+          <w:bCs w:val="0"/>
+          <w:kern w:val="0"/>
+          <w:sz w:val="26"/>
+          <w:szCs w:val="26"/>
+        </w:rPr>
+        <w:t>của người dùng,</w:t>
       </w:r>
     </w:p>
     <w:p>
@@ -2749,7 +2840,7 @@
                     </pic:cNvPicPr>
                   </pic:nvPicPr>
                   <pic:blipFill>
-                    <a:blip r:embed="rId36"/>
+                    <a:blip r:embed="rId35"/>
                     <a:srcRect/>
                     <a:stretch>
                       <a:fillRect/>
@@ -3029,7 +3120,7 @@
                     </pic:cNvPicPr>
                   </pic:nvPicPr>
                   <pic:blipFill>
-                    <a:blip r:embed="rId37"/>
+                    <a:blip r:embed="rId36"/>
                     <a:srcRect/>
                     <a:stretch>
                       <a:fillRect/>
@@ -4560,7 +4651,7 @@
 </file>
 
 <file path=customXml/itemProps1.xml><?xml version="1.0" encoding="utf-8"?>
-<ds:datastoreItem xmlns:ds="http://schemas.openxmlformats.org/officeDocument/2006/customXml" ds:itemID="{05EE0756-CF5B-42BB-BF09-D76FA8EC0F36}">
+<ds:datastoreItem xmlns:ds="http://schemas.openxmlformats.org/officeDocument/2006/customXml" ds:itemID="{53192AF8-1EB4-4929-BC66-E969CECC99BF}">
   <ds:schemaRefs>
     <ds:schemaRef ds:uri="http://schemas.openxmlformats.org/officeDocument/2006/bibliography"/>
   </ds:schemaRefs>

</xml_diff>